<commit_message>
some changes in Assignment-4_SQL
</commit_message>
<xml_diff>
--- a/DB/Assignment 4.docx
+++ b/DB/Assignment 4.docx
@@ -840,21 +840,7 @@
         <w:spacing w:after="0" w:line="240" w:lineRule="auto"/>
         <w:rPr>
           <w:rFonts w:ascii="Consolas" w:hAnsi="Consolas" w:cs="Consolas"/>
-          <w:color w:val="000000"/>
-          <w:sz w:val="19"/>
-          <w:szCs w:val="19"/>
-        </w:rPr>
-      </w:pPr>
-    </w:p>
-    <w:p>
-      <w:pPr>
-        <w:autoSpaceDE w:val="0"/>
-        <w:autoSpaceDN w:val="0"/>
-        <w:adjustRightInd w:val="0"/>
-        <w:spacing w:after="0" w:line="240" w:lineRule="auto"/>
-        <w:rPr>
-          <w:rFonts w:ascii="Consolas" w:hAnsi="Consolas" w:cs="Consolas"/>
-          <w:color w:val="000000"/>
+          <w:color w:val="0000FF"/>
           <w:sz w:val="19"/>
           <w:szCs w:val="19"/>
         </w:rPr>
@@ -881,6 +867,391 @@
           <w:sz w:val="19"/>
           <w:szCs w:val="19"/>
         </w:rPr>
+        <w:t>declare</w:t>
+      </w:r>
+      <w:proofErr w:type="gramEnd"/>
+      <w:r>
+        <w:rPr>
+          <w:rFonts w:ascii="Consolas" w:hAnsi="Consolas" w:cs="Consolas"/>
+          <w:color w:val="000000"/>
+          <w:sz w:val="19"/>
+          <w:szCs w:val="19"/>
+        </w:rPr>
+        <w:t xml:space="preserve"> @</w:t>
+      </w:r>
+      <w:proofErr w:type="spellStart"/>
+      <w:r>
+        <w:rPr>
+          <w:rFonts w:ascii="Consolas" w:hAnsi="Consolas" w:cs="Consolas"/>
+          <w:color w:val="000000"/>
+          <w:sz w:val="19"/>
+          <w:szCs w:val="19"/>
+        </w:rPr>
+        <w:t>newavgval</w:t>
+      </w:r>
+      <w:proofErr w:type="spellEnd"/>
+      <w:r>
+        <w:rPr>
+          <w:rFonts w:ascii="Consolas" w:hAnsi="Consolas" w:cs="Consolas"/>
+          <w:color w:val="000000"/>
+          <w:sz w:val="19"/>
+          <w:szCs w:val="19"/>
+        </w:rPr>
+        <w:t xml:space="preserve"> </w:t>
+      </w:r>
+      <w:r>
+        <w:rPr>
+          <w:rFonts w:ascii="Consolas" w:hAnsi="Consolas" w:cs="Consolas"/>
+          <w:color w:val="0000FF"/>
+          <w:sz w:val="19"/>
+          <w:szCs w:val="19"/>
+        </w:rPr>
+        <w:t>float</w:t>
+      </w:r>
+      <w:r>
+        <w:rPr>
+          <w:rFonts w:ascii="Consolas" w:hAnsi="Consolas" w:cs="Consolas"/>
+          <w:color w:val="000000"/>
+          <w:sz w:val="19"/>
+          <w:szCs w:val="19"/>
+        </w:rPr>
+        <w:t xml:space="preserve"> </w:t>
+      </w:r>
+    </w:p>
+    <w:p>
+      <w:pPr>
+        <w:autoSpaceDE w:val="0"/>
+        <w:autoSpaceDN w:val="0"/>
+        <w:adjustRightInd w:val="0"/>
+        <w:spacing w:after="0" w:line="240" w:lineRule="auto"/>
+        <w:rPr>
+          <w:rFonts w:ascii="Consolas" w:hAnsi="Consolas" w:cs="Consolas"/>
+          <w:color w:val="000000"/>
+          <w:sz w:val="19"/>
+          <w:szCs w:val="19"/>
+        </w:rPr>
+      </w:pPr>
+      <w:proofErr w:type="gramStart"/>
+      <w:r>
+        <w:rPr>
+          <w:rFonts w:ascii="Consolas" w:hAnsi="Consolas" w:cs="Consolas"/>
+          <w:color w:val="0000FF"/>
+          <w:sz w:val="19"/>
+          <w:szCs w:val="19"/>
+        </w:rPr>
+        <w:t>execute</w:t>
+      </w:r>
+      <w:proofErr w:type="gramEnd"/>
+      <w:r>
+        <w:rPr>
+          <w:rFonts w:ascii="Consolas" w:hAnsi="Consolas" w:cs="Consolas"/>
+          <w:color w:val="000000"/>
+          <w:sz w:val="19"/>
+          <w:szCs w:val="19"/>
+        </w:rPr>
+        <w:t xml:space="preserve"> </w:t>
+      </w:r>
+      <w:proofErr w:type="spellStart"/>
+      <w:r>
+        <w:rPr>
+          <w:rFonts w:ascii="Consolas" w:hAnsi="Consolas" w:cs="Consolas"/>
+          <w:color w:val="000000"/>
+          <w:sz w:val="19"/>
+          <w:szCs w:val="19"/>
+        </w:rPr>
+        <w:t>spavgfreight</w:t>
+      </w:r>
+      <w:proofErr w:type="spellEnd"/>
+      <w:r>
+        <w:rPr>
+          <w:rFonts w:ascii="Consolas" w:hAnsi="Consolas" w:cs="Consolas"/>
+          <w:color w:val="0000FF"/>
+          <w:sz w:val="19"/>
+          <w:szCs w:val="19"/>
+        </w:rPr>
+        <w:t xml:space="preserve"> </w:t>
+      </w:r>
+      <w:r>
+        <w:rPr>
+          <w:rFonts w:ascii="Consolas" w:hAnsi="Consolas" w:cs="Consolas"/>
+          <w:color w:val="FF0000"/>
+          <w:sz w:val="19"/>
+          <w:szCs w:val="19"/>
+        </w:rPr>
+        <w:t>'TOMSP'</w:t>
+      </w:r>
+      <w:r>
+        <w:rPr>
+          <w:rFonts w:ascii="Consolas" w:hAnsi="Consolas" w:cs="Consolas"/>
+          <w:color w:val="808080"/>
+          <w:sz w:val="19"/>
+          <w:szCs w:val="19"/>
+        </w:rPr>
+        <w:t>,</w:t>
+      </w:r>
+      <w:r>
+        <w:rPr>
+          <w:rFonts w:ascii="Consolas" w:hAnsi="Consolas" w:cs="Consolas"/>
+          <w:color w:val="000000"/>
+          <w:sz w:val="19"/>
+          <w:szCs w:val="19"/>
+        </w:rPr>
+        <w:t xml:space="preserve"> @</w:t>
+      </w:r>
+      <w:proofErr w:type="spellStart"/>
+      <w:r>
+        <w:rPr>
+          <w:rFonts w:ascii="Consolas" w:hAnsi="Consolas" w:cs="Consolas"/>
+          <w:color w:val="000000"/>
+          <w:sz w:val="19"/>
+          <w:szCs w:val="19"/>
+        </w:rPr>
+        <w:t>newavgval</w:t>
+      </w:r>
+      <w:proofErr w:type="spellEnd"/>
+      <w:r>
+        <w:rPr>
+          <w:rFonts w:ascii="Consolas" w:hAnsi="Consolas" w:cs="Consolas"/>
+          <w:color w:val="000000"/>
+          <w:sz w:val="19"/>
+          <w:szCs w:val="19"/>
+        </w:rPr>
+        <w:t xml:space="preserve"> </w:t>
+      </w:r>
+      <w:r>
+        <w:rPr>
+          <w:rFonts w:ascii="Consolas" w:hAnsi="Consolas" w:cs="Consolas"/>
+          <w:color w:val="0000FF"/>
+          <w:sz w:val="19"/>
+          <w:szCs w:val="19"/>
+        </w:rPr>
+        <w:t>output</w:t>
+      </w:r>
+    </w:p>
+    <w:p>
+      <w:pPr>
+        <w:autoSpaceDE w:val="0"/>
+        <w:autoSpaceDN w:val="0"/>
+        <w:adjustRightInd w:val="0"/>
+        <w:spacing w:after="0" w:line="240" w:lineRule="auto"/>
+        <w:rPr>
+          <w:rFonts w:ascii="Consolas" w:hAnsi="Consolas" w:cs="Consolas"/>
+          <w:color w:val="000000"/>
+          <w:sz w:val="19"/>
+          <w:szCs w:val="19"/>
+        </w:rPr>
+      </w:pPr>
+      <w:proofErr w:type="gramStart"/>
+      <w:r>
+        <w:rPr>
+          <w:rFonts w:ascii="Consolas" w:hAnsi="Consolas" w:cs="Consolas"/>
+          <w:color w:val="0000FF"/>
+          <w:sz w:val="19"/>
+          <w:szCs w:val="19"/>
+        </w:rPr>
+        <w:t>print</w:t>
+      </w:r>
+      <w:proofErr w:type="gramEnd"/>
+      <w:r>
+        <w:rPr>
+          <w:rFonts w:ascii="Consolas" w:hAnsi="Consolas" w:cs="Consolas"/>
+          <w:color w:val="000000"/>
+          <w:sz w:val="19"/>
+          <w:szCs w:val="19"/>
+        </w:rPr>
+        <w:t xml:space="preserve"> @</w:t>
+      </w:r>
+      <w:proofErr w:type="spellStart"/>
+      <w:r>
+        <w:rPr>
+          <w:rFonts w:ascii="Consolas" w:hAnsi="Consolas" w:cs="Consolas"/>
+          <w:color w:val="000000"/>
+          <w:sz w:val="19"/>
+          <w:szCs w:val="19"/>
+        </w:rPr>
+        <w:t>newavgval</w:t>
+      </w:r>
+      <w:proofErr w:type="spellEnd"/>
+    </w:p>
+    <w:p>
+      <w:pPr>
+        <w:autoSpaceDE w:val="0"/>
+        <w:autoSpaceDN w:val="0"/>
+        <w:adjustRightInd w:val="0"/>
+        <w:spacing w:after="0" w:line="240" w:lineRule="auto"/>
+        <w:rPr>
+          <w:rFonts w:ascii="Consolas" w:hAnsi="Consolas" w:cs="Consolas"/>
+          <w:color w:val="000000"/>
+          <w:sz w:val="19"/>
+          <w:szCs w:val="19"/>
+        </w:rPr>
+      </w:pPr>
+      <w:r>
+        <w:rPr>
+          <w:rFonts w:ascii="Consolas" w:hAnsi="Consolas" w:cs="Consolas"/>
+          <w:noProof/>
+          <w:color w:val="000000"/>
+          <w:sz w:val="19"/>
+          <w:szCs w:val="19"/>
+        </w:rPr>
+        <w:drawing>
+          <wp:inline distT="0" distB="0" distL="0" distR="0">
+            <wp:extent cx="5944428" cy="2623930"/>
+            <wp:effectExtent l="19050" t="0" r="0" b="0"/>
+            <wp:docPr id="9" name="Picture 8" descr="Screenshot (53).png"/>
+            <wp:cNvGraphicFramePr>
+              <a:graphicFrameLocks xmlns:a="http://schemas.openxmlformats.org/drawingml/2006/main" noChangeAspect="1"/>
+            </wp:cNvGraphicFramePr>
+            <a:graphic xmlns:a="http://schemas.openxmlformats.org/drawingml/2006/main">
+              <a:graphicData uri="http://schemas.openxmlformats.org/drawingml/2006/picture">
+                <pic:pic xmlns:pic="http://schemas.openxmlformats.org/drawingml/2006/picture">
+                  <pic:nvPicPr>
+                    <pic:cNvPr id="0" name="Screenshot (53).png"/>
+                    <pic:cNvPicPr/>
+                  </pic:nvPicPr>
+                  <pic:blipFill>
+                    <a:blip r:embed="rId4"/>
+                    <a:srcRect t="13333" b="8095"/>
+                    <a:stretch>
+                      <a:fillRect/>
+                    </a:stretch>
+                  </pic:blipFill>
+                  <pic:spPr>
+                    <a:xfrm>
+                      <a:off x="0" y="0"/>
+                      <a:ext cx="5944428" cy="2623930"/>
+                    </a:xfrm>
+                    <a:prstGeom prst="rect">
+                      <a:avLst/>
+                    </a:prstGeom>
+                  </pic:spPr>
+                </pic:pic>
+              </a:graphicData>
+            </a:graphic>
+          </wp:inline>
+        </w:drawing>
+      </w:r>
+    </w:p>
+    <w:p>
+      <w:pPr>
+        <w:autoSpaceDE w:val="0"/>
+        <w:autoSpaceDN w:val="0"/>
+        <w:adjustRightInd w:val="0"/>
+        <w:spacing w:after="0" w:line="240" w:lineRule="auto"/>
+        <w:rPr>
+          <w:rFonts w:ascii="Consolas" w:hAnsi="Consolas" w:cs="Consolas"/>
+          <w:color w:val="000000"/>
+          <w:sz w:val="19"/>
+          <w:szCs w:val="19"/>
+        </w:rPr>
+      </w:pPr>
+    </w:p>
+    <w:p>
+      <w:pPr>
+        <w:autoSpaceDE w:val="0"/>
+        <w:autoSpaceDN w:val="0"/>
+        <w:adjustRightInd w:val="0"/>
+        <w:spacing w:after="0" w:line="240" w:lineRule="auto"/>
+        <w:rPr>
+          <w:rFonts w:ascii="Consolas" w:hAnsi="Consolas" w:cs="Consolas"/>
+          <w:color w:val="0000FF"/>
+          <w:sz w:val="19"/>
+          <w:szCs w:val="19"/>
+        </w:rPr>
+      </w:pPr>
+    </w:p>
+    <w:p>
+      <w:pPr>
+        <w:autoSpaceDE w:val="0"/>
+        <w:autoSpaceDN w:val="0"/>
+        <w:adjustRightInd w:val="0"/>
+        <w:spacing w:after="0" w:line="240" w:lineRule="auto"/>
+        <w:rPr>
+          <w:rFonts w:ascii="Consolas" w:hAnsi="Consolas" w:cs="Consolas"/>
+          <w:color w:val="0000FF"/>
+          <w:sz w:val="19"/>
+          <w:szCs w:val="19"/>
+        </w:rPr>
+      </w:pPr>
+    </w:p>
+    <w:p>
+      <w:pPr>
+        <w:autoSpaceDE w:val="0"/>
+        <w:autoSpaceDN w:val="0"/>
+        <w:adjustRightInd w:val="0"/>
+        <w:spacing w:after="0" w:line="240" w:lineRule="auto"/>
+        <w:rPr>
+          <w:rFonts w:ascii="Consolas" w:hAnsi="Consolas" w:cs="Consolas"/>
+          <w:color w:val="0000FF"/>
+          <w:sz w:val="19"/>
+          <w:szCs w:val="19"/>
+        </w:rPr>
+      </w:pPr>
+    </w:p>
+    <w:p>
+      <w:pPr>
+        <w:autoSpaceDE w:val="0"/>
+        <w:autoSpaceDN w:val="0"/>
+        <w:adjustRightInd w:val="0"/>
+        <w:spacing w:after="0" w:line="240" w:lineRule="auto"/>
+        <w:rPr>
+          <w:rFonts w:ascii="Consolas" w:hAnsi="Consolas" w:cs="Consolas"/>
+          <w:color w:val="0000FF"/>
+          <w:sz w:val="19"/>
+          <w:szCs w:val="19"/>
+        </w:rPr>
+      </w:pPr>
+    </w:p>
+    <w:p>
+      <w:pPr>
+        <w:autoSpaceDE w:val="0"/>
+        <w:autoSpaceDN w:val="0"/>
+        <w:adjustRightInd w:val="0"/>
+        <w:spacing w:after="0" w:line="240" w:lineRule="auto"/>
+        <w:rPr>
+          <w:rFonts w:ascii="Consolas" w:hAnsi="Consolas" w:cs="Consolas"/>
+          <w:color w:val="0000FF"/>
+          <w:sz w:val="19"/>
+          <w:szCs w:val="19"/>
+        </w:rPr>
+      </w:pPr>
+    </w:p>
+    <w:p>
+      <w:pPr>
+        <w:autoSpaceDE w:val="0"/>
+        <w:autoSpaceDN w:val="0"/>
+        <w:adjustRightInd w:val="0"/>
+        <w:spacing w:after="0" w:line="240" w:lineRule="auto"/>
+        <w:rPr>
+          <w:rFonts w:ascii="Consolas" w:hAnsi="Consolas" w:cs="Consolas"/>
+          <w:color w:val="0000FF"/>
+          <w:sz w:val="19"/>
+          <w:szCs w:val="19"/>
+        </w:rPr>
+      </w:pPr>
+    </w:p>
+    <w:p>
+      <w:pPr>
+        <w:autoSpaceDE w:val="0"/>
+        <w:autoSpaceDN w:val="0"/>
+        <w:adjustRightInd w:val="0"/>
+        <w:spacing w:after="0" w:line="240" w:lineRule="auto"/>
+        <w:rPr>
+          <w:rFonts w:ascii="Consolas" w:hAnsi="Consolas" w:cs="Consolas"/>
+          <w:color w:val="000000"/>
+          <w:sz w:val="19"/>
+          <w:szCs w:val="19"/>
+        </w:rPr>
+      </w:pPr>
+      <w:proofErr w:type="gramStart"/>
+      <w:r>
+        <w:rPr>
+          <w:rFonts w:ascii="Consolas" w:hAnsi="Consolas" w:cs="Consolas"/>
+          <w:color w:val="0000FF"/>
+          <w:sz w:val="19"/>
+          <w:szCs w:val="19"/>
+        </w:rPr>
+        <w:lastRenderedPageBreak/>
         <w:t>alter</w:t>
       </w:r>
       <w:proofErr w:type="gramEnd"/>
@@ -2265,7 +2636,6 @@
           <w:sz w:val="19"/>
           <w:szCs w:val="19"/>
         </w:rPr>
-        <w:lastRenderedPageBreak/>
         <w:t>SET</w:t>
       </w:r>
       <w:r>
@@ -3486,6 +3856,7 @@
           <w:sz w:val="19"/>
           <w:szCs w:val="19"/>
         </w:rPr>
+        <w:lastRenderedPageBreak/>
         <w:drawing>
           <wp:inline distT="0" distB="0" distL="0" distR="0">
             <wp:extent cx="5943600" cy="3227070"/>
@@ -3502,7 +3873,7 @@
                     <pic:cNvPicPr/>
                   </pic:nvPicPr>
                   <pic:blipFill>
-                    <a:blip r:embed="rId4"/>
+                    <a:blip r:embed="rId5"/>
                     <a:stretch>
                       <a:fillRect/>
                     </a:stretch>
@@ -3524,6 +3895,7 @@
       </w:r>
     </w:p>
     <w:p/>
+    <w:p/>
     <w:p>
       <w:pPr>
         <w:jc w:val="both"/>
@@ -4020,469 +4392,469 @@
           <w:sz w:val="19"/>
           <w:szCs w:val="19"/>
         </w:rPr>
+        <w:tab/>
+      </w:r>
+      <w:proofErr w:type="gramStart"/>
+      <w:r>
+        <w:rPr>
+          <w:rFonts w:ascii="Consolas" w:hAnsi="Consolas" w:cs="Consolas"/>
+          <w:color w:val="808080"/>
+          <w:sz w:val="19"/>
+          <w:szCs w:val="19"/>
+        </w:rPr>
+        <w:t>right</w:t>
+      </w:r>
+      <w:proofErr w:type="gramEnd"/>
+      <w:r>
+        <w:rPr>
+          <w:rFonts w:ascii="Consolas" w:hAnsi="Consolas" w:cs="Consolas"/>
+          <w:color w:val="000000"/>
+          <w:sz w:val="19"/>
+          <w:szCs w:val="19"/>
+        </w:rPr>
+        <w:t xml:space="preserve"> </w:t>
+      </w:r>
+      <w:r>
+        <w:rPr>
+          <w:rFonts w:ascii="Consolas" w:hAnsi="Consolas" w:cs="Consolas"/>
+          <w:color w:val="808080"/>
+          <w:sz w:val="19"/>
+          <w:szCs w:val="19"/>
+        </w:rPr>
+        <w:t>join</w:t>
+      </w:r>
+      <w:r>
+        <w:rPr>
+          <w:rFonts w:ascii="Consolas" w:hAnsi="Consolas" w:cs="Consolas"/>
+          <w:color w:val="000000"/>
+          <w:sz w:val="19"/>
+          <w:szCs w:val="19"/>
+        </w:rPr>
+        <w:t xml:space="preserve"> [Order Details] d</w:t>
+      </w:r>
+    </w:p>
+    <w:p>
+      <w:pPr>
+        <w:autoSpaceDE w:val="0"/>
+        <w:autoSpaceDN w:val="0"/>
+        <w:adjustRightInd w:val="0"/>
+        <w:spacing w:after="0" w:line="240" w:lineRule="auto"/>
+        <w:rPr>
+          <w:rFonts w:ascii="Consolas" w:hAnsi="Consolas" w:cs="Consolas"/>
+          <w:color w:val="000000"/>
+          <w:sz w:val="19"/>
+          <w:szCs w:val="19"/>
+        </w:rPr>
+      </w:pPr>
+      <w:r>
+        <w:rPr>
+          <w:rFonts w:ascii="Consolas" w:hAnsi="Consolas" w:cs="Consolas"/>
+          <w:color w:val="000000"/>
+          <w:sz w:val="19"/>
+          <w:szCs w:val="19"/>
+        </w:rPr>
+        <w:tab/>
+      </w:r>
+      <w:proofErr w:type="gramStart"/>
+      <w:r>
+        <w:rPr>
+          <w:rFonts w:ascii="Consolas" w:hAnsi="Consolas" w:cs="Consolas"/>
+          <w:color w:val="0000FF"/>
+          <w:sz w:val="19"/>
+          <w:szCs w:val="19"/>
+        </w:rPr>
+        <w:t>on</w:t>
+      </w:r>
+      <w:proofErr w:type="gramEnd"/>
+      <w:r>
+        <w:rPr>
+          <w:rFonts w:ascii="Consolas" w:hAnsi="Consolas" w:cs="Consolas"/>
+          <w:color w:val="000000"/>
+          <w:sz w:val="19"/>
+          <w:szCs w:val="19"/>
+        </w:rPr>
+        <w:t xml:space="preserve"> </w:t>
+      </w:r>
+      <w:proofErr w:type="spellStart"/>
+      <w:r>
+        <w:rPr>
+          <w:rFonts w:ascii="Consolas" w:hAnsi="Consolas" w:cs="Consolas"/>
+          <w:color w:val="000000"/>
+          <w:sz w:val="19"/>
+          <w:szCs w:val="19"/>
+        </w:rPr>
+        <w:t>o</w:t>
+      </w:r>
+      <w:r>
+        <w:rPr>
+          <w:rFonts w:ascii="Consolas" w:hAnsi="Consolas" w:cs="Consolas"/>
+          <w:color w:val="808080"/>
+          <w:sz w:val="19"/>
+          <w:szCs w:val="19"/>
+        </w:rPr>
+        <w:t>.</w:t>
+      </w:r>
+      <w:r>
+        <w:rPr>
+          <w:rFonts w:ascii="Consolas" w:hAnsi="Consolas" w:cs="Consolas"/>
+          <w:color w:val="000000"/>
+          <w:sz w:val="19"/>
+          <w:szCs w:val="19"/>
+        </w:rPr>
+        <w:t>OrderID</w:t>
+      </w:r>
+      <w:proofErr w:type="spellEnd"/>
+      <w:r>
+        <w:rPr>
+          <w:rFonts w:ascii="Consolas" w:hAnsi="Consolas" w:cs="Consolas"/>
+          <w:color w:val="000000"/>
+          <w:sz w:val="19"/>
+          <w:szCs w:val="19"/>
+        </w:rPr>
+        <w:t xml:space="preserve"> </w:t>
+      </w:r>
+      <w:r>
+        <w:rPr>
+          <w:rFonts w:ascii="Consolas" w:hAnsi="Consolas" w:cs="Consolas"/>
+          <w:color w:val="808080"/>
+          <w:sz w:val="19"/>
+          <w:szCs w:val="19"/>
+        </w:rPr>
+        <w:t>=</w:t>
+      </w:r>
+      <w:r>
+        <w:rPr>
+          <w:rFonts w:ascii="Consolas" w:hAnsi="Consolas" w:cs="Consolas"/>
+          <w:color w:val="000000"/>
+          <w:sz w:val="19"/>
+          <w:szCs w:val="19"/>
+        </w:rPr>
+        <w:t xml:space="preserve"> </w:t>
+      </w:r>
+      <w:proofErr w:type="spellStart"/>
+      <w:r>
+        <w:rPr>
+          <w:rFonts w:ascii="Consolas" w:hAnsi="Consolas" w:cs="Consolas"/>
+          <w:color w:val="000000"/>
+          <w:sz w:val="19"/>
+          <w:szCs w:val="19"/>
+        </w:rPr>
+        <w:t>d</w:t>
+      </w:r>
+      <w:r>
+        <w:rPr>
+          <w:rFonts w:ascii="Consolas" w:hAnsi="Consolas" w:cs="Consolas"/>
+          <w:color w:val="808080"/>
+          <w:sz w:val="19"/>
+          <w:szCs w:val="19"/>
+        </w:rPr>
+        <w:t>.</w:t>
+      </w:r>
+      <w:r>
+        <w:rPr>
+          <w:rFonts w:ascii="Consolas" w:hAnsi="Consolas" w:cs="Consolas"/>
+          <w:color w:val="000000"/>
+          <w:sz w:val="19"/>
+          <w:szCs w:val="19"/>
+        </w:rPr>
+        <w:t>OrderID</w:t>
+      </w:r>
+      <w:proofErr w:type="spellEnd"/>
+    </w:p>
+    <w:p>
+      <w:pPr>
+        <w:autoSpaceDE w:val="0"/>
+        <w:autoSpaceDN w:val="0"/>
+        <w:adjustRightInd w:val="0"/>
+        <w:spacing w:after="0" w:line="240" w:lineRule="auto"/>
+        <w:rPr>
+          <w:rFonts w:ascii="Consolas" w:hAnsi="Consolas" w:cs="Consolas"/>
+          <w:color w:val="000000"/>
+          <w:sz w:val="19"/>
+          <w:szCs w:val="19"/>
+        </w:rPr>
+      </w:pPr>
+      <w:r>
+        <w:rPr>
+          <w:rFonts w:ascii="Consolas" w:hAnsi="Consolas" w:cs="Consolas"/>
+          <w:color w:val="000000"/>
+          <w:sz w:val="19"/>
+          <w:szCs w:val="19"/>
+        </w:rPr>
+        <w:tab/>
+      </w:r>
+      <w:proofErr w:type="gramStart"/>
+      <w:r>
+        <w:rPr>
+          <w:rFonts w:ascii="Consolas" w:hAnsi="Consolas" w:cs="Consolas"/>
+          <w:color w:val="0000FF"/>
+          <w:sz w:val="19"/>
+          <w:szCs w:val="19"/>
+        </w:rPr>
+        <w:t>where</w:t>
+      </w:r>
+      <w:proofErr w:type="gramEnd"/>
+      <w:r>
+        <w:rPr>
+          <w:rFonts w:ascii="Consolas" w:hAnsi="Consolas" w:cs="Consolas"/>
+          <w:color w:val="000000"/>
+          <w:sz w:val="19"/>
+          <w:szCs w:val="19"/>
+        </w:rPr>
+        <w:t xml:space="preserve"> </w:t>
+      </w:r>
+      <w:proofErr w:type="spellStart"/>
+      <w:r>
+        <w:rPr>
+          <w:rFonts w:ascii="Consolas" w:hAnsi="Consolas" w:cs="Consolas"/>
+          <w:color w:val="000000"/>
+          <w:sz w:val="19"/>
+          <w:szCs w:val="19"/>
+        </w:rPr>
+        <w:t>ShipCountry</w:t>
+      </w:r>
+      <w:proofErr w:type="spellEnd"/>
+      <w:r>
+        <w:rPr>
+          <w:rFonts w:ascii="Consolas" w:hAnsi="Consolas" w:cs="Consolas"/>
+          <w:color w:val="000000"/>
+          <w:sz w:val="19"/>
+          <w:szCs w:val="19"/>
+        </w:rPr>
+        <w:t xml:space="preserve"> </w:t>
+      </w:r>
+      <w:r>
+        <w:rPr>
+          <w:rFonts w:ascii="Consolas" w:hAnsi="Consolas" w:cs="Consolas"/>
+          <w:color w:val="808080"/>
+          <w:sz w:val="19"/>
+          <w:szCs w:val="19"/>
+        </w:rPr>
+        <w:t>=</w:t>
+      </w:r>
+      <w:r>
+        <w:rPr>
+          <w:rFonts w:ascii="Consolas" w:hAnsi="Consolas" w:cs="Consolas"/>
+          <w:color w:val="000000"/>
+          <w:sz w:val="19"/>
+          <w:szCs w:val="19"/>
+        </w:rPr>
+        <w:t xml:space="preserve"> @country</w:t>
+      </w:r>
+    </w:p>
+    <w:p>
+      <w:pPr>
+        <w:autoSpaceDE w:val="0"/>
+        <w:autoSpaceDN w:val="0"/>
+        <w:adjustRightInd w:val="0"/>
+        <w:spacing w:after="0" w:line="240" w:lineRule="auto"/>
+        <w:rPr>
+          <w:rFonts w:ascii="Consolas" w:hAnsi="Consolas" w:cs="Consolas"/>
+          <w:color w:val="000000"/>
+          <w:sz w:val="19"/>
+          <w:szCs w:val="19"/>
+        </w:rPr>
+      </w:pPr>
+      <w:r>
+        <w:rPr>
+          <w:rFonts w:ascii="Consolas" w:hAnsi="Consolas" w:cs="Consolas"/>
+          <w:color w:val="000000"/>
+          <w:sz w:val="19"/>
+          <w:szCs w:val="19"/>
+        </w:rPr>
+        <w:tab/>
+      </w:r>
+      <w:proofErr w:type="gramStart"/>
+      <w:r>
+        <w:rPr>
+          <w:rFonts w:ascii="Consolas" w:hAnsi="Consolas" w:cs="Consolas"/>
+          <w:color w:val="0000FF"/>
+          <w:sz w:val="19"/>
+          <w:szCs w:val="19"/>
+        </w:rPr>
+        <w:t>group</w:t>
+      </w:r>
+      <w:proofErr w:type="gramEnd"/>
+      <w:r>
+        <w:rPr>
+          <w:rFonts w:ascii="Consolas" w:hAnsi="Consolas" w:cs="Consolas"/>
+          <w:color w:val="000000"/>
+          <w:sz w:val="19"/>
+          <w:szCs w:val="19"/>
+        </w:rPr>
+        <w:t xml:space="preserve"> </w:t>
+      </w:r>
+      <w:r>
+        <w:rPr>
+          <w:rFonts w:ascii="Consolas" w:hAnsi="Consolas" w:cs="Consolas"/>
+          <w:color w:val="0000FF"/>
+          <w:sz w:val="19"/>
+          <w:szCs w:val="19"/>
+        </w:rPr>
+        <w:t>by</w:t>
+      </w:r>
+      <w:r>
+        <w:rPr>
+          <w:rFonts w:ascii="Consolas" w:hAnsi="Consolas" w:cs="Consolas"/>
+          <w:color w:val="000000"/>
+          <w:sz w:val="19"/>
+          <w:szCs w:val="19"/>
+        </w:rPr>
+        <w:t xml:space="preserve"> </w:t>
+      </w:r>
+      <w:proofErr w:type="spellStart"/>
+      <w:r>
+        <w:rPr>
+          <w:rFonts w:ascii="Consolas" w:hAnsi="Consolas" w:cs="Consolas"/>
+          <w:color w:val="000000"/>
+          <w:sz w:val="19"/>
+          <w:szCs w:val="19"/>
+        </w:rPr>
+        <w:t>o</w:t>
+      </w:r>
+      <w:r>
+        <w:rPr>
+          <w:rFonts w:ascii="Consolas" w:hAnsi="Consolas" w:cs="Consolas"/>
+          <w:color w:val="808080"/>
+          <w:sz w:val="19"/>
+          <w:szCs w:val="19"/>
+        </w:rPr>
+        <w:t>.</w:t>
+      </w:r>
+      <w:r>
+        <w:rPr>
+          <w:rFonts w:ascii="Consolas" w:hAnsi="Consolas" w:cs="Consolas"/>
+          <w:color w:val="000000"/>
+          <w:sz w:val="19"/>
+          <w:szCs w:val="19"/>
+        </w:rPr>
+        <w:t>EmployeeID</w:t>
+      </w:r>
+      <w:proofErr w:type="spellEnd"/>
+    </w:p>
+    <w:p>
+      <w:pPr>
+        <w:autoSpaceDE w:val="0"/>
+        <w:autoSpaceDN w:val="0"/>
+        <w:adjustRightInd w:val="0"/>
+        <w:spacing w:after="0" w:line="240" w:lineRule="auto"/>
+        <w:rPr>
+          <w:rFonts w:ascii="Consolas" w:hAnsi="Consolas" w:cs="Consolas"/>
+          <w:color w:val="000000"/>
+          <w:sz w:val="19"/>
+          <w:szCs w:val="19"/>
+        </w:rPr>
+      </w:pPr>
+      <w:r>
+        <w:rPr>
+          <w:rFonts w:ascii="Consolas" w:hAnsi="Consolas" w:cs="Consolas"/>
+          <w:color w:val="000000"/>
+          <w:sz w:val="19"/>
+          <w:szCs w:val="19"/>
+        </w:rPr>
+        <w:tab/>
+      </w:r>
+    </w:p>
+    <w:p>
+      <w:pPr>
+        <w:autoSpaceDE w:val="0"/>
+        <w:autoSpaceDN w:val="0"/>
+        <w:adjustRightInd w:val="0"/>
+        <w:spacing w:after="0" w:line="240" w:lineRule="auto"/>
+        <w:rPr>
+          <w:rFonts w:ascii="Consolas" w:hAnsi="Consolas" w:cs="Consolas"/>
+          <w:color w:val="000000"/>
+          <w:sz w:val="19"/>
+          <w:szCs w:val="19"/>
+        </w:rPr>
+      </w:pPr>
+      <w:proofErr w:type="gramStart"/>
+      <w:r>
+        <w:rPr>
+          <w:rFonts w:ascii="Consolas" w:hAnsi="Consolas" w:cs="Consolas"/>
+          <w:color w:val="0000FF"/>
+          <w:sz w:val="19"/>
+          <w:szCs w:val="19"/>
+        </w:rPr>
+        <w:t>end</w:t>
+      </w:r>
+      <w:proofErr w:type="gramEnd"/>
+    </w:p>
+    <w:p>
+      <w:pPr>
+        <w:autoSpaceDE w:val="0"/>
+        <w:autoSpaceDN w:val="0"/>
+        <w:adjustRightInd w:val="0"/>
+        <w:spacing w:after="0" w:line="240" w:lineRule="auto"/>
+        <w:rPr>
+          <w:rFonts w:ascii="Consolas" w:hAnsi="Consolas" w:cs="Consolas"/>
+          <w:color w:val="000000"/>
+          <w:sz w:val="19"/>
+          <w:szCs w:val="19"/>
+        </w:rPr>
+      </w:pPr>
+    </w:p>
+    <w:p>
+      <w:pPr>
+        <w:autoSpaceDE w:val="0"/>
+        <w:autoSpaceDN w:val="0"/>
+        <w:adjustRightInd w:val="0"/>
+        <w:spacing w:after="0" w:line="240" w:lineRule="auto"/>
+        <w:rPr>
+          <w:rFonts w:ascii="Consolas" w:hAnsi="Consolas" w:cs="Consolas"/>
+          <w:color w:val="000000"/>
+          <w:sz w:val="19"/>
+          <w:szCs w:val="19"/>
+        </w:rPr>
+      </w:pPr>
+      <w:r>
+        <w:rPr>
+          <w:rFonts w:ascii="Consolas" w:hAnsi="Consolas" w:cs="Consolas"/>
+          <w:color w:val="008000"/>
+          <w:sz w:val="19"/>
+          <w:szCs w:val="19"/>
+        </w:rPr>
+        <w:t>/*execute*/</w:t>
+      </w:r>
+    </w:p>
+    <w:p>
+      <w:pPr>
+        <w:rPr>
+          <w:rFonts w:ascii="Consolas" w:hAnsi="Consolas" w:cs="Consolas"/>
+          <w:color w:val="000000"/>
+          <w:sz w:val="19"/>
+          <w:szCs w:val="19"/>
+        </w:rPr>
+      </w:pPr>
+      <w:proofErr w:type="spellStart"/>
+      <w:proofErr w:type="gramStart"/>
+      <w:r>
+        <w:rPr>
+          <w:rFonts w:ascii="Consolas" w:hAnsi="Consolas" w:cs="Consolas"/>
+          <w:color w:val="000000"/>
+          <w:sz w:val="19"/>
+          <w:szCs w:val="19"/>
+        </w:rPr>
+        <w:t>spGetEmployeeSalesByCountry</w:t>
+      </w:r>
+      <w:proofErr w:type="spellEnd"/>
+      <w:proofErr w:type="gramEnd"/>
+      <w:r>
+        <w:rPr>
+          <w:rFonts w:ascii="Consolas" w:hAnsi="Consolas" w:cs="Consolas"/>
+          <w:color w:val="000000"/>
+          <w:sz w:val="19"/>
+          <w:szCs w:val="19"/>
+        </w:rPr>
+        <w:t xml:space="preserve"> Brazil</w:t>
+      </w:r>
+    </w:p>
+    <w:p>
+      <w:r>
+        <w:rPr>
+          <w:noProof/>
+        </w:rPr>
         <w:lastRenderedPageBreak/>
-        <w:tab/>
-      </w:r>
-      <w:proofErr w:type="gramStart"/>
-      <w:r>
-        <w:rPr>
-          <w:rFonts w:ascii="Consolas" w:hAnsi="Consolas" w:cs="Consolas"/>
-          <w:color w:val="808080"/>
-          <w:sz w:val="19"/>
-          <w:szCs w:val="19"/>
-        </w:rPr>
-        <w:t>right</w:t>
-      </w:r>
-      <w:proofErr w:type="gramEnd"/>
-      <w:r>
-        <w:rPr>
-          <w:rFonts w:ascii="Consolas" w:hAnsi="Consolas" w:cs="Consolas"/>
-          <w:color w:val="000000"/>
-          <w:sz w:val="19"/>
-          <w:szCs w:val="19"/>
-        </w:rPr>
-        <w:t xml:space="preserve"> </w:t>
-      </w:r>
-      <w:r>
-        <w:rPr>
-          <w:rFonts w:ascii="Consolas" w:hAnsi="Consolas" w:cs="Consolas"/>
-          <w:color w:val="808080"/>
-          <w:sz w:val="19"/>
-          <w:szCs w:val="19"/>
-        </w:rPr>
-        <w:t>join</w:t>
-      </w:r>
-      <w:r>
-        <w:rPr>
-          <w:rFonts w:ascii="Consolas" w:hAnsi="Consolas" w:cs="Consolas"/>
-          <w:color w:val="000000"/>
-          <w:sz w:val="19"/>
-          <w:szCs w:val="19"/>
-        </w:rPr>
-        <w:t xml:space="preserve"> [Order Details] d</w:t>
-      </w:r>
-    </w:p>
-    <w:p>
-      <w:pPr>
-        <w:autoSpaceDE w:val="0"/>
-        <w:autoSpaceDN w:val="0"/>
-        <w:adjustRightInd w:val="0"/>
-        <w:spacing w:after="0" w:line="240" w:lineRule="auto"/>
-        <w:rPr>
-          <w:rFonts w:ascii="Consolas" w:hAnsi="Consolas" w:cs="Consolas"/>
-          <w:color w:val="000000"/>
-          <w:sz w:val="19"/>
-          <w:szCs w:val="19"/>
-        </w:rPr>
-      </w:pPr>
-      <w:r>
-        <w:rPr>
-          <w:rFonts w:ascii="Consolas" w:hAnsi="Consolas" w:cs="Consolas"/>
-          <w:color w:val="000000"/>
-          <w:sz w:val="19"/>
-          <w:szCs w:val="19"/>
-        </w:rPr>
-        <w:tab/>
-      </w:r>
-      <w:proofErr w:type="gramStart"/>
-      <w:r>
-        <w:rPr>
-          <w:rFonts w:ascii="Consolas" w:hAnsi="Consolas" w:cs="Consolas"/>
-          <w:color w:val="0000FF"/>
-          <w:sz w:val="19"/>
-          <w:szCs w:val="19"/>
-        </w:rPr>
-        <w:t>on</w:t>
-      </w:r>
-      <w:proofErr w:type="gramEnd"/>
-      <w:r>
-        <w:rPr>
-          <w:rFonts w:ascii="Consolas" w:hAnsi="Consolas" w:cs="Consolas"/>
-          <w:color w:val="000000"/>
-          <w:sz w:val="19"/>
-          <w:szCs w:val="19"/>
-        </w:rPr>
-        <w:t xml:space="preserve"> </w:t>
-      </w:r>
-      <w:proofErr w:type="spellStart"/>
-      <w:r>
-        <w:rPr>
-          <w:rFonts w:ascii="Consolas" w:hAnsi="Consolas" w:cs="Consolas"/>
-          <w:color w:val="000000"/>
-          <w:sz w:val="19"/>
-          <w:szCs w:val="19"/>
-        </w:rPr>
-        <w:t>o</w:t>
-      </w:r>
-      <w:r>
-        <w:rPr>
-          <w:rFonts w:ascii="Consolas" w:hAnsi="Consolas" w:cs="Consolas"/>
-          <w:color w:val="808080"/>
-          <w:sz w:val="19"/>
-          <w:szCs w:val="19"/>
-        </w:rPr>
-        <w:t>.</w:t>
-      </w:r>
-      <w:r>
-        <w:rPr>
-          <w:rFonts w:ascii="Consolas" w:hAnsi="Consolas" w:cs="Consolas"/>
-          <w:color w:val="000000"/>
-          <w:sz w:val="19"/>
-          <w:szCs w:val="19"/>
-        </w:rPr>
-        <w:t>OrderID</w:t>
-      </w:r>
-      <w:proofErr w:type="spellEnd"/>
-      <w:r>
-        <w:rPr>
-          <w:rFonts w:ascii="Consolas" w:hAnsi="Consolas" w:cs="Consolas"/>
-          <w:color w:val="000000"/>
-          <w:sz w:val="19"/>
-          <w:szCs w:val="19"/>
-        </w:rPr>
-        <w:t xml:space="preserve"> </w:t>
-      </w:r>
-      <w:r>
-        <w:rPr>
-          <w:rFonts w:ascii="Consolas" w:hAnsi="Consolas" w:cs="Consolas"/>
-          <w:color w:val="808080"/>
-          <w:sz w:val="19"/>
-          <w:szCs w:val="19"/>
-        </w:rPr>
-        <w:t>=</w:t>
-      </w:r>
-      <w:r>
-        <w:rPr>
-          <w:rFonts w:ascii="Consolas" w:hAnsi="Consolas" w:cs="Consolas"/>
-          <w:color w:val="000000"/>
-          <w:sz w:val="19"/>
-          <w:szCs w:val="19"/>
-        </w:rPr>
-        <w:t xml:space="preserve"> </w:t>
-      </w:r>
-      <w:proofErr w:type="spellStart"/>
-      <w:r>
-        <w:rPr>
-          <w:rFonts w:ascii="Consolas" w:hAnsi="Consolas" w:cs="Consolas"/>
-          <w:color w:val="000000"/>
-          <w:sz w:val="19"/>
-          <w:szCs w:val="19"/>
-        </w:rPr>
-        <w:t>d</w:t>
-      </w:r>
-      <w:r>
-        <w:rPr>
-          <w:rFonts w:ascii="Consolas" w:hAnsi="Consolas" w:cs="Consolas"/>
-          <w:color w:val="808080"/>
-          <w:sz w:val="19"/>
-          <w:szCs w:val="19"/>
-        </w:rPr>
-        <w:t>.</w:t>
-      </w:r>
-      <w:r>
-        <w:rPr>
-          <w:rFonts w:ascii="Consolas" w:hAnsi="Consolas" w:cs="Consolas"/>
-          <w:color w:val="000000"/>
-          <w:sz w:val="19"/>
-          <w:szCs w:val="19"/>
-        </w:rPr>
-        <w:t>OrderID</w:t>
-      </w:r>
-      <w:proofErr w:type="spellEnd"/>
-    </w:p>
-    <w:p>
-      <w:pPr>
-        <w:autoSpaceDE w:val="0"/>
-        <w:autoSpaceDN w:val="0"/>
-        <w:adjustRightInd w:val="0"/>
-        <w:spacing w:after="0" w:line="240" w:lineRule="auto"/>
-        <w:rPr>
-          <w:rFonts w:ascii="Consolas" w:hAnsi="Consolas" w:cs="Consolas"/>
-          <w:color w:val="000000"/>
-          <w:sz w:val="19"/>
-          <w:szCs w:val="19"/>
-        </w:rPr>
-      </w:pPr>
-      <w:r>
-        <w:rPr>
-          <w:rFonts w:ascii="Consolas" w:hAnsi="Consolas" w:cs="Consolas"/>
-          <w:color w:val="000000"/>
-          <w:sz w:val="19"/>
-          <w:szCs w:val="19"/>
-        </w:rPr>
-        <w:tab/>
-      </w:r>
-      <w:proofErr w:type="gramStart"/>
-      <w:r>
-        <w:rPr>
-          <w:rFonts w:ascii="Consolas" w:hAnsi="Consolas" w:cs="Consolas"/>
-          <w:color w:val="0000FF"/>
-          <w:sz w:val="19"/>
-          <w:szCs w:val="19"/>
-        </w:rPr>
-        <w:t>where</w:t>
-      </w:r>
-      <w:proofErr w:type="gramEnd"/>
-      <w:r>
-        <w:rPr>
-          <w:rFonts w:ascii="Consolas" w:hAnsi="Consolas" w:cs="Consolas"/>
-          <w:color w:val="000000"/>
-          <w:sz w:val="19"/>
-          <w:szCs w:val="19"/>
-        </w:rPr>
-        <w:t xml:space="preserve"> </w:t>
-      </w:r>
-      <w:proofErr w:type="spellStart"/>
-      <w:r>
-        <w:rPr>
-          <w:rFonts w:ascii="Consolas" w:hAnsi="Consolas" w:cs="Consolas"/>
-          <w:color w:val="000000"/>
-          <w:sz w:val="19"/>
-          <w:szCs w:val="19"/>
-        </w:rPr>
-        <w:t>ShipCountry</w:t>
-      </w:r>
-      <w:proofErr w:type="spellEnd"/>
-      <w:r>
-        <w:rPr>
-          <w:rFonts w:ascii="Consolas" w:hAnsi="Consolas" w:cs="Consolas"/>
-          <w:color w:val="000000"/>
-          <w:sz w:val="19"/>
-          <w:szCs w:val="19"/>
-        </w:rPr>
-        <w:t xml:space="preserve"> </w:t>
-      </w:r>
-      <w:r>
-        <w:rPr>
-          <w:rFonts w:ascii="Consolas" w:hAnsi="Consolas" w:cs="Consolas"/>
-          <w:color w:val="808080"/>
-          <w:sz w:val="19"/>
-          <w:szCs w:val="19"/>
-        </w:rPr>
-        <w:t>=</w:t>
-      </w:r>
-      <w:r>
-        <w:rPr>
-          <w:rFonts w:ascii="Consolas" w:hAnsi="Consolas" w:cs="Consolas"/>
-          <w:color w:val="000000"/>
-          <w:sz w:val="19"/>
-          <w:szCs w:val="19"/>
-        </w:rPr>
-        <w:t xml:space="preserve"> @country</w:t>
-      </w:r>
-    </w:p>
-    <w:p>
-      <w:pPr>
-        <w:autoSpaceDE w:val="0"/>
-        <w:autoSpaceDN w:val="0"/>
-        <w:adjustRightInd w:val="0"/>
-        <w:spacing w:after="0" w:line="240" w:lineRule="auto"/>
-        <w:rPr>
-          <w:rFonts w:ascii="Consolas" w:hAnsi="Consolas" w:cs="Consolas"/>
-          <w:color w:val="000000"/>
-          <w:sz w:val="19"/>
-          <w:szCs w:val="19"/>
-        </w:rPr>
-      </w:pPr>
-      <w:r>
-        <w:rPr>
-          <w:rFonts w:ascii="Consolas" w:hAnsi="Consolas" w:cs="Consolas"/>
-          <w:color w:val="000000"/>
-          <w:sz w:val="19"/>
-          <w:szCs w:val="19"/>
-        </w:rPr>
-        <w:tab/>
-      </w:r>
-      <w:proofErr w:type="gramStart"/>
-      <w:r>
-        <w:rPr>
-          <w:rFonts w:ascii="Consolas" w:hAnsi="Consolas" w:cs="Consolas"/>
-          <w:color w:val="0000FF"/>
-          <w:sz w:val="19"/>
-          <w:szCs w:val="19"/>
-        </w:rPr>
-        <w:t>group</w:t>
-      </w:r>
-      <w:proofErr w:type="gramEnd"/>
-      <w:r>
-        <w:rPr>
-          <w:rFonts w:ascii="Consolas" w:hAnsi="Consolas" w:cs="Consolas"/>
-          <w:color w:val="000000"/>
-          <w:sz w:val="19"/>
-          <w:szCs w:val="19"/>
-        </w:rPr>
-        <w:t xml:space="preserve"> </w:t>
-      </w:r>
-      <w:r>
-        <w:rPr>
-          <w:rFonts w:ascii="Consolas" w:hAnsi="Consolas" w:cs="Consolas"/>
-          <w:color w:val="0000FF"/>
-          <w:sz w:val="19"/>
-          <w:szCs w:val="19"/>
-        </w:rPr>
-        <w:t>by</w:t>
-      </w:r>
-      <w:r>
-        <w:rPr>
-          <w:rFonts w:ascii="Consolas" w:hAnsi="Consolas" w:cs="Consolas"/>
-          <w:color w:val="000000"/>
-          <w:sz w:val="19"/>
-          <w:szCs w:val="19"/>
-        </w:rPr>
-        <w:t xml:space="preserve"> </w:t>
-      </w:r>
-      <w:proofErr w:type="spellStart"/>
-      <w:r>
-        <w:rPr>
-          <w:rFonts w:ascii="Consolas" w:hAnsi="Consolas" w:cs="Consolas"/>
-          <w:color w:val="000000"/>
-          <w:sz w:val="19"/>
-          <w:szCs w:val="19"/>
-        </w:rPr>
-        <w:t>o</w:t>
-      </w:r>
-      <w:r>
-        <w:rPr>
-          <w:rFonts w:ascii="Consolas" w:hAnsi="Consolas" w:cs="Consolas"/>
-          <w:color w:val="808080"/>
-          <w:sz w:val="19"/>
-          <w:szCs w:val="19"/>
-        </w:rPr>
-        <w:t>.</w:t>
-      </w:r>
-      <w:r>
-        <w:rPr>
-          <w:rFonts w:ascii="Consolas" w:hAnsi="Consolas" w:cs="Consolas"/>
-          <w:color w:val="000000"/>
-          <w:sz w:val="19"/>
-          <w:szCs w:val="19"/>
-        </w:rPr>
-        <w:t>EmployeeID</w:t>
-      </w:r>
-      <w:proofErr w:type="spellEnd"/>
-    </w:p>
-    <w:p>
-      <w:pPr>
-        <w:autoSpaceDE w:val="0"/>
-        <w:autoSpaceDN w:val="0"/>
-        <w:adjustRightInd w:val="0"/>
-        <w:spacing w:after="0" w:line="240" w:lineRule="auto"/>
-        <w:rPr>
-          <w:rFonts w:ascii="Consolas" w:hAnsi="Consolas" w:cs="Consolas"/>
-          <w:color w:val="000000"/>
-          <w:sz w:val="19"/>
-          <w:szCs w:val="19"/>
-        </w:rPr>
-      </w:pPr>
-      <w:r>
-        <w:rPr>
-          <w:rFonts w:ascii="Consolas" w:hAnsi="Consolas" w:cs="Consolas"/>
-          <w:color w:val="000000"/>
-          <w:sz w:val="19"/>
-          <w:szCs w:val="19"/>
-        </w:rPr>
-        <w:tab/>
-      </w:r>
-    </w:p>
-    <w:p>
-      <w:pPr>
-        <w:autoSpaceDE w:val="0"/>
-        <w:autoSpaceDN w:val="0"/>
-        <w:adjustRightInd w:val="0"/>
-        <w:spacing w:after="0" w:line="240" w:lineRule="auto"/>
-        <w:rPr>
-          <w:rFonts w:ascii="Consolas" w:hAnsi="Consolas" w:cs="Consolas"/>
-          <w:color w:val="000000"/>
-          <w:sz w:val="19"/>
-          <w:szCs w:val="19"/>
-        </w:rPr>
-      </w:pPr>
-      <w:proofErr w:type="gramStart"/>
-      <w:r>
-        <w:rPr>
-          <w:rFonts w:ascii="Consolas" w:hAnsi="Consolas" w:cs="Consolas"/>
-          <w:color w:val="0000FF"/>
-          <w:sz w:val="19"/>
-          <w:szCs w:val="19"/>
-        </w:rPr>
-        <w:t>end</w:t>
-      </w:r>
-      <w:proofErr w:type="gramEnd"/>
-    </w:p>
-    <w:p>
-      <w:pPr>
-        <w:autoSpaceDE w:val="0"/>
-        <w:autoSpaceDN w:val="0"/>
-        <w:adjustRightInd w:val="0"/>
-        <w:spacing w:after="0" w:line="240" w:lineRule="auto"/>
-        <w:rPr>
-          <w:rFonts w:ascii="Consolas" w:hAnsi="Consolas" w:cs="Consolas"/>
-          <w:color w:val="000000"/>
-          <w:sz w:val="19"/>
-          <w:szCs w:val="19"/>
-        </w:rPr>
-      </w:pPr>
-    </w:p>
-    <w:p>
-      <w:pPr>
-        <w:autoSpaceDE w:val="0"/>
-        <w:autoSpaceDN w:val="0"/>
-        <w:adjustRightInd w:val="0"/>
-        <w:spacing w:after="0" w:line="240" w:lineRule="auto"/>
-        <w:rPr>
-          <w:rFonts w:ascii="Consolas" w:hAnsi="Consolas" w:cs="Consolas"/>
-          <w:color w:val="000000"/>
-          <w:sz w:val="19"/>
-          <w:szCs w:val="19"/>
-        </w:rPr>
-      </w:pPr>
-      <w:r>
-        <w:rPr>
-          <w:rFonts w:ascii="Consolas" w:hAnsi="Consolas" w:cs="Consolas"/>
-          <w:color w:val="008000"/>
-          <w:sz w:val="19"/>
-          <w:szCs w:val="19"/>
-        </w:rPr>
-        <w:t>/*execute*/</w:t>
-      </w:r>
-    </w:p>
-    <w:p>
-      <w:pPr>
-        <w:rPr>
-          <w:rFonts w:ascii="Consolas" w:hAnsi="Consolas" w:cs="Consolas"/>
-          <w:color w:val="000000"/>
-          <w:sz w:val="19"/>
-          <w:szCs w:val="19"/>
-        </w:rPr>
-      </w:pPr>
-      <w:proofErr w:type="spellStart"/>
-      <w:proofErr w:type="gramStart"/>
-      <w:r>
-        <w:rPr>
-          <w:rFonts w:ascii="Consolas" w:hAnsi="Consolas" w:cs="Consolas"/>
-          <w:color w:val="000000"/>
-          <w:sz w:val="19"/>
-          <w:szCs w:val="19"/>
-        </w:rPr>
-        <w:t>spGetEmployeeSalesByCountry</w:t>
-      </w:r>
-      <w:proofErr w:type="spellEnd"/>
-      <w:proofErr w:type="gramEnd"/>
-      <w:r>
-        <w:rPr>
-          <w:rFonts w:ascii="Consolas" w:hAnsi="Consolas" w:cs="Consolas"/>
-          <w:color w:val="000000"/>
-          <w:sz w:val="19"/>
-          <w:szCs w:val="19"/>
-        </w:rPr>
-        <w:t xml:space="preserve"> Brazil</w:t>
-      </w:r>
-    </w:p>
-    <w:p>
-      <w:r>
-        <w:rPr>
-          <w:noProof/>
-        </w:rPr>
         <w:drawing>
           <wp:inline distT="0" distB="0" distL="0" distR="0">
             <wp:extent cx="5943600" cy="3208020"/>
@@ -4499,7 +4871,7 @@
                     <pic:cNvPicPr/>
                   </pic:nvPicPr>
                   <pic:blipFill>
-                    <a:blip r:embed="rId5"/>
+                    <a:blip r:embed="rId6"/>
                     <a:stretch>
                       <a:fillRect/>
                     </a:stretch>
@@ -4528,77 +4900,59 @@
           <w:bCs/>
         </w:rPr>
       </w:pPr>
-    </w:p>
-    <w:p>
-      <w:pPr>
-        <w:jc w:val="both"/>
+      <w:r>
         <w:rPr>
           <w:b/>
           <w:bCs/>
         </w:rPr>
-      </w:pPr>
-    </w:p>
-    <w:p>
-      <w:pPr>
-        <w:jc w:val="both"/>
+        <w:t xml:space="preserve">3. </w:t>
+      </w:r>
+      <w:proofErr w:type="gramStart"/>
+      <w:r>
         <w:rPr>
           <w:b/>
           <w:bCs/>
         </w:rPr>
-      </w:pPr>
+        <w:t>write</w:t>
+      </w:r>
+      <w:proofErr w:type="gramEnd"/>
       <w:r>
         <w:rPr>
           <w:b/>
           <w:bCs/>
         </w:rPr>
-        <w:t xml:space="preserve">3. </w:t>
-      </w:r>
-      <w:proofErr w:type="gramStart"/>
+        <w:t xml:space="preserve"> a SQL query to Create Stored procedure in the </w:t>
+      </w:r>
+      <w:proofErr w:type="spellStart"/>
       <w:r>
         <w:rPr>
           <w:b/>
           <w:bCs/>
         </w:rPr>
-        <w:t>write</w:t>
-      </w:r>
-      <w:proofErr w:type="gramEnd"/>
+        <w:t>Northwind</w:t>
+      </w:r>
+      <w:proofErr w:type="spellEnd"/>
       <w:r>
         <w:rPr>
           <w:b/>
           <w:bCs/>
         </w:rPr>
-        <w:t xml:space="preserve"> a SQL query to Create Stored procedure in the </w:t>
-      </w:r>
-      <w:proofErr w:type="spellStart"/>
-      <w:r>
+        <w:t xml:space="preserve"> database to retrieve</w:t>
+      </w:r>
+    </w:p>
+    <w:p>
+      <w:pPr>
+        <w:jc w:val="both"/>
         <w:rPr>
           <w:b/>
           <w:bCs/>
         </w:rPr>
-        <w:t>Northwind</w:t>
-      </w:r>
-      <w:proofErr w:type="spellEnd"/>
+      </w:pPr>
       <w:r>
         <w:rPr>
           <w:b/>
           <w:bCs/>
         </w:rPr>
-        <w:t xml:space="preserve"> database to retrieve</w:t>
-      </w:r>
-    </w:p>
-    <w:p>
-      <w:pPr>
-        <w:jc w:val="both"/>
-        <w:rPr>
-          <w:b/>
-          <w:bCs/>
-        </w:rPr>
-      </w:pPr>
-      <w:r>
-        <w:rPr>
-          <w:b/>
-          <w:bCs/>
-        </w:rPr>
         <w:t>Sales by Year</w:t>
       </w:r>
     </w:p>
@@ -5100,10 +5454,9 @@
         <w:rPr>
           <w:noProof/>
         </w:rPr>
-        <w:lastRenderedPageBreak/>
         <w:drawing>
           <wp:inline distT="0" distB="0" distL="0" distR="0">
-            <wp:extent cx="5943600" cy="3202940"/>
+            <wp:extent cx="5944427" cy="2528515"/>
             <wp:effectExtent l="19050" t="0" r="0" b="0"/>
             <wp:docPr id="2" name="Picture 1" descr="3rd.png"/>
             <wp:cNvGraphicFramePr>
@@ -5117,7 +5470,7 @@
                     <pic:cNvPicPr/>
                   </pic:nvPicPr>
                   <pic:blipFill>
-                    <a:blip r:embed="rId6"/>
+                    <a:blip r:embed="rId7"/>
                     <a:stretch>
                       <a:fillRect/>
                     </a:stretch>
@@ -5125,7 +5478,7 @@
                   <pic:spPr>
                     <a:xfrm>
                       <a:off x="0" y="0"/>
-                      <a:ext cx="5943600" cy="3202940"/>
+                      <a:ext cx="5943600" cy="2528163"/>
                     </a:xfrm>
                     <a:prstGeom prst="rect">
                       <a:avLst/>
@@ -5151,6 +5504,7 @@
           <w:b/>
           <w:bCs/>
         </w:rPr>
+        <w:lastRenderedPageBreak/>
         <w:t xml:space="preserve">4. </w:t>
       </w:r>
       <w:proofErr w:type="gramStart"/>
@@ -6131,7 +6485,7 @@
                     <pic:cNvPicPr/>
                   </pic:nvPicPr>
                   <pic:blipFill>
-                    <a:blip r:embed="rId7"/>
+                    <a:blip r:embed="rId8"/>
                     <a:srcRect t="13099" b="8626"/>
                     <a:stretch>
                       <a:fillRect/>
@@ -6166,7 +6520,6 @@
           <w:b/>
           <w:bCs/>
         </w:rPr>
-        <w:lastRenderedPageBreak/>
         <w:t xml:space="preserve">5. </w:t>
       </w:r>
       <w:proofErr w:type="gramStart"/>
@@ -6760,6 +7113,7 @@
         <w:rPr>
           <w:noProof/>
         </w:rPr>
+        <w:lastRenderedPageBreak/>
         <w:drawing>
           <wp:inline distT="0" distB="0" distL="0" distR="0">
             <wp:extent cx="5943600" cy="2586990"/>
@@ -6776,7 +7130,7 @@
                     <pic:cNvPicPr/>
                   </pic:nvPicPr>
                   <pic:blipFill>
-                    <a:blip r:embed="rId8"/>
+                    <a:blip r:embed="rId9"/>
                     <a:stretch>
                       <a:fillRect/>
                     </a:stretch>
@@ -7796,7 +8150,7 @@
                     <pic:cNvPicPr/>
                   </pic:nvPicPr>
                   <pic:blipFill>
-                    <a:blip r:embed="rId9"/>
+                    <a:blip r:embed="rId10"/>
                     <a:srcRect t="13953" b="9026"/>
                     <a:stretch>
                       <a:fillRect/>
@@ -8810,7 +9164,7 @@
                     <pic:cNvPicPr/>
                   </pic:nvPicPr>
                   <pic:blipFill>
-                    <a:blip r:embed="rId10"/>
+                    <a:blip r:embed="rId11"/>
                     <a:srcRect t="13695" b="8509"/>
                     <a:stretch>
                       <a:fillRect/>

</xml_diff>